<commit_message>
added 100 ms before stopping the recording
</commit_message>
<xml_diff>
--- a/Instructions_jmd.docx
+++ b/Instructions_jmd.docx
@@ -150,41 +150,47 @@
         <w:rPr>
           <w:lang w:val="en-US"/>
         </w:rPr>
-        <w:t xml:space="preserve"> One of the gratings differs from the others because it has a higher contrast</w:t>
-      </w:r>
-      <w:r>
-        <w:rPr>
-          <w:lang w:val="en-US"/>
-        </w:rPr>
-        <w:t xml:space="preserve"> (it will be brighter than the others)</w:t>
-      </w:r>
-      <w:r>
-        <w:rPr>
-          <w:lang w:val="en-US"/>
-        </w:rPr>
-        <w:t>. This grating can appear either in the image that is presented first or second. Your task is to detect this grating and tell us whether it appeared in the first or second image.</w:t>
-      </w:r>
-    </w:p>
-    <w:p>
-      <w:pPr>
-        <w:spacing w:after="0" w:line="240" w:lineRule="auto"/>
-        <w:rPr>
-          <w:lang w:val="en-US"/>
-        </w:rPr>
-      </w:pPr>
-    </w:p>
-    <w:p>
-      <w:pPr>
-        <w:spacing w:after="0" w:line="240" w:lineRule="auto"/>
-        <w:rPr>
-          <w:lang w:val="en-US"/>
-        </w:rPr>
-      </w:pPr>
-      <w:r>
-        <w:rPr>
-          <w:lang w:val="en-US"/>
-        </w:rPr>
-        <w:t>If you think the grating appeared in the first image, you press the left button. If you think the grating appeared in the second image, you press the right button.</w:t>
+        <w:t xml:space="preserve"> One of the gratings differs from the others because it has a higher contrast. This grating can appear either in the image that is presented first or second. Your task is to detect this grating and tell us whether it appeared in the first or second image.</w:t>
+      </w:r>
+    </w:p>
+    <w:p>
+      <w:pPr>
+        <w:spacing w:after="0" w:line="240" w:lineRule="auto"/>
+        <w:rPr>
+          <w:lang w:val="en-US"/>
+        </w:rPr>
+      </w:pPr>
+    </w:p>
+    <w:p>
+      <w:pPr>
+        <w:spacing w:after="0" w:line="240" w:lineRule="auto"/>
+        <w:rPr>
+          <w:lang w:val="en-US"/>
+        </w:rPr>
+      </w:pPr>
+      <w:r>
+        <w:rPr>
+          <w:lang w:val="en-US"/>
+        </w:rPr>
+        <w:t>If you think the grating appeared in the first image, you press the left button. If you think the grating appeared in the second image, you press the right but</w:t>
+      </w:r>
+      <w:r>
+        <w:rPr>
+          <w:lang w:val="en-US"/>
+        </w:rPr>
+        <w:t>ton</w:t>
+      </w:r>
+      <w:r>
+        <w:rPr>
+          <w:lang w:val="en-US"/>
+        </w:rPr>
+        <w:t>.</w:t>
+      </w:r>
+      <w:r>
+        <w:rPr>
+          <w:lang w:val="en-US"/>
+        </w:rPr>
+        <w:t xml:space="preserve"> Always use your index finger to press the button.</w:t>
       </w:r>
     </w:p>
     <w:p>
@@ -258,40 +264,46 @@
         <w:rPr>
           <w:lang w:val="en-US"/>
         </w:rPr>
-        <w:t xml:space="preserve"> and your goal is to maximize your team score. In each round, you and your partner will first perform the task alone, one after the other. Then, you will be asked to take a final decision for the team. This final decision will determine your team score</w:t>
-      </w:r>
-      <w:r>
-        <w:rPr>
-          <w:lang w:val="en-US"/>
-        </w:rPr>
-        <w:t>.</w:t>
-      </w:r>
-      <w:r>
-        <w:rPr>
-          <w:lang w:val="en-US"/>
-        </w:rPr>
-        <w:t xml:space="preserve"> You and your partner</w:t>
-      </w:r>
-      <w:r>
-        <w:rPr>
-          <w:lang w:val="en-US"/>
-        </w:rPr>
-        <w:t xml:space="preserve"> will</w:t>
-      </w:r>
-      <w:r>
-        <w:rPr>
-          <w:lang w:val="en-US"/>
-        </w:rPr>
-        <w:t xml:space="preserve"> </w:t>
-      </w:r>
-      <w:r>
-        <w:rPr>
-          <w:lang w:val="en-US"/>
-        </w:rPr>
-        <w:t xml:space="preserve">alternate in </w:t>
+        <w:t>. Y</w:t>
       </w:r>
       <w:bookmarkStart w:id="0" w:name="_GoBack"/>
       <w:bookmarkEnd w:id="0"/>
+      <w:r>
+        <w:rPr>
+          <w:lang w:val="en-US"/>
+        </w:rPr>
+        <w:t>our goal is to maximize your team score. In each round, you and your partner will first perform the task alone, one after the other. Then, you will be asked to take a final decision for the team. This final decision will determine your team score</w:t>
+      </w:r>
+      <w:r>
+        <w:rPr>
+          <w:lang w:val="en-US"/>
+        </w:rPr>
+        <w:t>.</w:t>
+      </w:r>
+      <w:r>
+        <w:rPr>
+          <w:lang w:val="en-US"/>
+        </w:rPr>
+        <w:t xml:space="preserve"> You and your partner</w:t>
+      </w:r>
+      <w:r>
+        <w:rPr>
+          <w:lang w:val="en-US"/>
+        </w:rPr>
+        <w:t xml:space="preserve"> will</w:t>
+      </w:r>
+      <w:r>
+        <w:rPr>
+          <w:lang w:val="en-US"/>
+        </w:rPr>
+        <w:t xml:space="preserve"> </w:t>
+      </w:r>
+      <w:r>
+        <w:rPr>
+          <w:lang w:val="en-US"/>
+        </w:rPr>
+        <w:t xml:space="preserve">alternate in </w:t>
+      </w:r>
       <w:r>
         <w:rPr>
           <w:lang w:val="en-US"/>
@@ -907,17 +919,17 @@
     <w:lsdException w:name="Hashtag" w:semiHidden="1" w:unhideWhenUsed="1"/>
     <w:lsdException w:name="Unresolved Mention" w:semiHidden="1" w:unhideWhenUsed="1"/>
   </w:latentStyles>
-  <w:style w:type="paragraph" w:default="1" w:styleId="Standard">
+  <w:style w:type="paragraph" w:default="1" w:styleId="Normal">
     <w:name w:val="Normal"/>
     <w:qFormat/>
   </w:style>
-  <w:style w:type="character" w:default="1" w:styleId="Absatz-Standardschriftart">
+  <w:style w:type="character" w:default="1" w:styleId="DefaultParagraphFont">
     <w:name w:val="Default Paragraph Font"/>
     <w:uiPriority w:val="1"/>
     <w:semiHidden/>
     <w:unhideWhenUsed/>
   </w:style>
-  <w:style w:type="table" w:default="1" w:styleId="NormaleTabelle">
+  <w:style w:type="table" w:default="1" w:styleId="TableNormal">
     <w:name w:val="Normal Table"/>
     <w:uiPriority w:val="99"/>
     <w:semiHidden/>
@@ -932,7 +944,7 @@
       </w:tblCellMar>
     </w:tblPr>
   </w:style>
-  <w:style w:type="numbering" w:default="1" w:styleId="KeineListe">
+  <w:style w:type="numbering" w:default="1" w:styleId="NoList">
     <w:name w:val="No List"/>
     <w:uiPriority w:val="99"/>
     <w:semiHidden/>

</xml_diff>